<commit_message>
added a test case with game history to report
</commit_message>
<xml_diff>
--- a/Project report.docx
+++ b/Project report.docx
@@ -390,10 +390,10 @@
         <w:tblStyle w:val="TableGrid"/>
         <w:tblW w:w="9350" w:type="dxa"/>
         <w:jc w:val="left"/>
-        <w:tblInd w:w="0" w:type="dxa"/>
+        <w:tblInd w:w="-5" w:type="dxa"/>
         <w:tblCellMar>
           <w:top w:w="0" w:type="dxa"/>
-          <w:left w:w="108" w:type="dxa"/>
+          <w:left w:w="103" w:type="dxa"/>
           <w:bottom w:w="0" w:type="dxa"/>
           <w:right w:w="108" w:type="dxa"/>
         </w:tblCellMar>
@@ -411,7 +411,7 @@
             <w:tcBorders/>
             <w:shd w:fill="auto" w:val="clear"/>
             <w:tcMar>
-              <w:left w:w="108" w:type="dxa"/>
+              <w:left w:w="103" w:type="dxa"/>
             </w:tcMar>
           </w:tcPr>
           <w:p>
@@ -432,7 +432,7 @@
             <w:tcBorders/>
             <w:shd w:fill="auto" w:val="clear"/>
             <w:tcMar>
-              <w:left w:w="108" w:type="dxa"/>
+              <w:left w:w="103" w:type="dxa"/>
             </w:tcMar>
           </w:tcPr>
           <w:p>
@@ -456,7 +456,7 @@
             <w:tcBorders/>
             <w:shd w:fill="auto" w:val="clear"/>
             <w:tcMar>
-              <w:left w:w="108" w:type="dxa"/>
+              <w:left w:w="103" w:type="dxa"/>
             </w:tcMar>
           </w:tcPr>
           <w:p>
@@ -477,7 +477,7 @@
             <w:tcBorders/>
             <w:shd w:fill="auto" w:val="clear"/>
             <w:tcMar>
-              <w:left w:w="108" w:type="dxa"/>
+              <w:left w:w="103" w:type="dxa"/>
             </w:tcMar>
           </w:tcPr>
           <w:p>
@@ -501,7 +501,7 @@
             <w:tcBorders/>
             <w:shd w:fill="auto" w:val="clear"/>
             <w:tcMar>
-              <w:left w:w="108" w:type="dxa"/>
+              <w:left w:w="103" w:type="dxa"/>
             </w:tcMar>
           </w:tcPr>
           <w:p>
@@ -522,7 +522,7 @@
             <w:tcBorders/>
             <w:shd w:fill="auto" w:val="clear"/>
             <w:tcMar>
-              <w:left w:w="108" w:type="dxa"/>
+              <w:left w:w="103" w:type="dxa"/>
             </w:tcMar>
           </w:tcPr>
           <w:p>
@@ -546,7 +546,7 @@
             <w:tcBorders/>
             <w:shd w:fill="auto" w:val="clear"/>
             <w:tcMar>
-              <w:left w:w="108" w:type="dxa"/>
+              <w:left w:w="103" w:type="dxa"/>
             </w:tcMar>
           </w:tcPr>
           <w:p>
@@ -567,7 +567,7 @@
             <w:tcBorders/>
             <w:shd w:fill="auto" w:val="clear"/>
             <w:tcMar>
-              <w:left w:w="108" w:type="dxa"/>
+              <w:left w:w="103" w:type="dxa"/>
             </w:tcMar>
           </w:tcPr>
           <w:p>
@@ -591,7 +591,7 @@
             <w:tcBorders/>
             <w:shd w:fill="auto" w:val="clear"/>
             <w:tcMar>
-              <w:left w:w="108" w:type="dxa"/>
+              <w:left w:w="103" w:type="dxa"/>
             </w:tcMar>
           </w:tcPr>
           <w:p>
@@ -612,7 +612,7 @@
             <w:tcBorders/>
             <w:shd w:fill="auto" w:val="clear"/>
             <w:tcMar>
-              <w:left w:w="108" w:type="dxa"/>
+              <w:left w:w="103" w:type="dxa"/>
             </w:tcMar>
           </w:tcPr>
           <w:p>
@@ -636,7 +636,7 @@
             <w:tcBorders/>
             <w:shd w:fill="auto" w:val="clear"/>
             <w:tcMar>
-              <w:left w:w="108" w:type="dxa"/>
+              <w:left w:w="103" w:type="dxa"/>
             </w:tcMar>
           </w:tcPr>
           <w:p>
@@ -657,7 +657,7 @@
             <w:tcBorders/>
             <w:shd w:fill="auto" w:val="clear"/>
             <w:tcMar>
-              <w:left w:w="108" w:type="dxa"/>
+              <w:left w:w="103" w:type="dxa"/>
             </w:tcMar>
           </w:tcPr>
           <w:p>
@@ -681,7 +681,7 @@
             <w:tcBorders/>
             <w:shd w:fill="auto" w:val="clear"/>
             <w:tcMar>
-              <w:left w:w="108" w:type="dxa"/>
+              <w:left w:w="103" w:type="dxa"/>
             </w:tcMar>
           </w:tcPr>
           <w:p>
@@ -702,7 +702,7 @@
             <w:tcBorders/>
             <w:shd w:fill="auto" w:val="clear"/>
             <w:tcMar>
-              <w:left w:w="108" w:type="dxa"/>
+              <w:left w:w="103" w:type="dxa"/>
             </w:tcMar>
           </w:tcPr>
           <w:p>
@@ -726,7 +726,7 @@
             <w:tcBorders/>
             <w:shd w:fill="auto" w:val="clear"/>
             <w:tcMar>
-              <w:left w:w="108" w:type="dxa"/>
+              <w:left w:w="103" w:type="dxa"/>
             </w:tcMar>
           </w:tcPr>
           <w:p>
@@ -747,7 +747,7 @@
             <w:tcBorders/>
             <w:shd w:fill="auto" w:val="clear"/>
             <w:tcMar>
-              <w:left w:w="108" w:type="dxa"/>
+              <w:left w:w="103" w:type="dxa"/>
             </w:tcMar>
           </w:tcPr>
           <w:p>
@@ -771,7 +771,7 @@
             <w:tcBorders/>
             <w:shd w:fill="auto" w:val="clear"/>
             <w:tcMar>
-              <w:left w:w="108" w:type="dxa"/>
+              <w:left w:w="103" w:type="dxa"/>
             </w:tcMar>
           </w:tcPr>
           <w:p>
@@ -792,7 +792,7 @@
             <w:tcBorders/>
             <w:shd w:fill="auto" w:val="clear"/>
             <w:tcMar>
-              <w:left w:w="108" w:type="dxa"/>
+              <w:left w:w="103" w:type="dxa"/>
             </w:tcMar>
           </w:tcPr>
           <w:p>
@@ -888,7 +888,7 @@
       <w:r>
         <w:rPr/>
         <w:drawing>
-          <wp:inline distT="0" distB="9525" distL="0" distR="9525">
+          <wp:inline distT="0" distB="0" distL="0" distR="0">
             <wp:extent cx="3819525" cy="828675"/>
             <wp:effectExtent l="0" t="0" r="0" b="0"/>
             <wp:docPr id="1" name="Picture 3" descr=""/>
@@ -1073,7 +1073,7 @@
       <w:r>
         <w:rPr/>
         <w:drawing>
-          <wp:inline distT="0" distB="1905" distL="0" distR="0">
+          <wp:inline distT="0" distB="0" distL="0" distR="0">
             <wp:extent cx="5943600" cy="1083945"/>
             <wp:effectExtent l="0" t="0" r="0" b="0"/>
             <wp:docPr id="3" name="Picture 1" descr=""/>
@@ -1152,7 +1152,7 @@
       <w:r>
         <w:rPr/>
         <w:drawing>
-          <wp:anchor behindDoc="0" distT="0" distB="0" distL="0" distR="0" simplePos="0" locked="0" layoutInCell="1" allowOverlap="1" relativeHeight="5">
+          <wp:anchor behindDoc="0" distT="0" distB="0" distL="0" distR="0" simplePos="0" locked="0" layoutInCell="1" allowOverlap="1" relativeHeight="2">
             <wp:simplePos x="0" y="0"/>
             <wp:positionH relativeFrom="column">
               <wp:posOffset>0</wp:posOffset>
@@ -1201,7 +1201,7 @@
     <w:p>
       <w:pPr>
         <w:pStyle w:val="ListParagraph"/>
-        <w:ind w:hanging="0"/>
+        <w:ind w:left="720" w:hanging="0"/>
         <w:rPr/>
       </w:pPr>
       <w:r>
@@ -1212,7 +1212,7 @@
     <w:p>
       <w:pPr>
         <w:pStyle w:val="ListParagraph"/>
-        <w:ind w:hanging="0"/>
+        <w:ind w:left="720" w:hanging="0"/>
         <w:rPr/>
       </w:pPr>
       <w:r>
@@ -1235,15 +1235,7 @@
       <w:bookmarkEnd w:id="0"/>
       <w:r>
         <w:rPr/>
-        <w:t>Test that the game will end once one use</w:t>
-      </w:r>
-      <w:r>
-        <w:rPr/>
-        <w:t>r</w:t>
-      </w:r>
-      <w:r>
-        <w:rPr/>
-        <w:t xml:space="preserve"> reaches 6 points or more.</w:t>
+        <w:t>Test that the game will end once one user reaches 6 points or more.</w:t>
       </w:r>
     </w:p>
     <w:p>
@@ -1263,7 +1255,7 @@
       <w:r>
         <w:rPr/>
         <w:drawing>
-          <wp:inline distT="0" distB="0" distL="0" distR="9525">
+          <wp:inline distT="0" distB="0" distL="0" distR="0">
             <wp:extent cx="4733925" cy="1200150"/>
             <wp:effectExtent l="0" t="0" r="0" b="0"/>
             <wp:docPr id="5" name="Picture 5" descr=""/>
@@ -1359,10 +1351,55 @@
       </w:pPr>
       <w:r>
         <w:rPr/>
+        <w:drawing>
+          <wp:anchor behindDoc="0" distT="0" distB="0" distL="0" distR="0" simplePos="0" locked="0" layoutInCell="1" allowOverlap="1" relativeHeight="7">
+            <wp:simplePos x="0" y="0"/>
+            <wp:positionH relativeFrom="column">
+              <wp:align>center</wp:align>
+            </wp:positionH>
+            <wp:positionV relativeFrom="paragraph">
+              <wp:posOffset>635</wp:posOffset>
+            </wp:positionV>
+            <wp:extent cx="4324350" cy="3952875"/>
+            <wp:effectExtent l="0" t="0" r="0" b="0"/>
+            <wp:wrapSquare wrapText="largest"/>
+            <wp:docPr id="6" name="Image2" descr=""/>
+            <wp:cNvGraphicFramePr>
+              <a:graphicFrameLocks xmlns:a="http://schemas.openxmlformats.org/drawingml/2006/main" noChangeAspect="1"/>
+            </wp:cNvGraphicFramePr>
+            <a:graphic xmlns:a="http://schemas.openxmlformats.org/drawingml/2006/main">
+              <a:graphicData uri="http://schemas.openxmlformats.org/drawingml/2006/picture">
+                <pic:pic xmlns:pic="http://schemas.openxmlformats.org/drawingml/2006/picture">
+                  <pic:nvPicPr>
+                    <pic:cNvPr id="6" name="Image2" descr=""/>
+                    <pic:cNvPicPr>
+                      <a:picLocks noChangeAspect="1" noChangeArrowheads="1"/>
+                    </pic:cNvPicPr>
+                  </pic:nvPicPr>
+                  <pic:blipFill>
+                    <a:blip r:embed="rId7"/>
+                    <a:stretch>
+                      <a:fillRect/>
+                    </a:stretch>
+                  </pic:blipFill>
+                  <pic:spPr bwMode="auto">
+                    <a:xfrm>
+                      <a:off x="0" y="0"/>
+                      <a:ext cx="4324350" cy="3952875"/>
+                    </a:xfrm>
+                    <a:prstGeom prst="rect">
+                      <a:avLst/>
+                    </a:prstGeom>
+                  </pic:spPr>
+                </pic:pic>
+              </a:graphicData>
+            </a:graphic>
+          </wp:anchor>
+        </w:drawing>
       </w:r>
     </w:p>
     <w:sectPr>
-      <w:footerReference w:type="default" r:id="rId7"/>
+      <w:footerReference w:type="default" r:id="rId8"/>
       <w:type w:val="nextPage"/>
       <w:pgSz w:w="12240" w:h="15840"/>
       <w:pgMar w:left="1440" w:right="1440" w:header="0" w:top="1440" w:footer="720" w:bottom="1440" w:gutter="0"/>
@@ -1384,7 +1421,7 @@
         <w:docPartGallery w:val="Page Numbers (Bottom of Page)"/>
         <w:docPartUnique w:val="true"/>
       </w:docPartObj>
-      <w:id w:val="123435704"/>
+      <w:id w:val="652136968"/>
     </w:sdtPr>
     <w:sdtContent>
       <w:p>
@@ -1633,7 +1670,6 @@
     <w:rPrDefault>
       <w:rPr>
         <w:rFonts w:ascii="Calibri" w:hAnsi="Calibri" w:eastAsia="宋体" w:cs="Arial" w:asciiTheme="minorHAnsi" w:cstheme="minorBidi" w:eastAsiaTheme="minorEastAsia" w:hAnsiTheme="minorHAnsi"/>
-        <w:sz w:val="22"/>
         <w:szCs w:val="22"/>
         <w:lang w:val="en-US" w:eastAsia="ja-JP" w:bidi="ar-SA"/>
       </w:rPr>
@@ -2027,7 +2063,7 @@
     </w:pPr>
     <w:rPr>
       <w:rFonts w:ascii="Calibri" w:hAnsi="Calibri" w:eastAsia="宋体" w:cs="Arial" w:asciiTheme="minorHAnsi" w:cstheme="minorBidi" w:eastAsiaTheme="minorEastAsia" w:hAnsiTheme="minorHAnsi"/>
-      <w:color w:val="auto"/>
+      <w:color w:val="00000A"/>
       <w:sz w:val="22"/>
       <w:szCs w:val="22"/>
       <w:lang w:val="en-US" w:eastAsia="ja-JP" w:bidi="ar-SA"/>
@@ -3015,7 +3051,7 @@
     </w:pPr>
     <w:rPr>
       <w:rFonts w:ascii="Consolas" w:hAnsi="Consolas" w:eastAsia="宋体" w:cs="Arial" w:cstheme="minorBidi" w:eastAsiaTheme="minorEastAsia"/>
-      <w:color w:val="auto"/>
+      <w:color w:val="00000A"/>
       <w:sz w:val="22"/>
       <w:szCs w:val="20"/>
       <w:lang w:val="en-US" w:eastAsia="ja-JP" w:bidi="ar-SA"/>

</xml_diff>

<commit_message>
added a test case for fingerHistory at the end of each game
</commit_message>
<xml_diff>
--- a/Project report.docx
+++ b/Project report.docx
@@ -390,10 +390,10 @@
         <w:tblStyle w:val="TableGrid"/>
         <w:tblW w:w="9350" w:type="dxa"/>
         <w:jc w:val="left"/>
-        <w:tblInd w:w="-5" w:type="dxa"/>
+        <w:tblInd w:w="-10" w:type="dxa"/>
         <w:tblCellMar>
           <w:top w:w="0" w:type="dxa"/>
-          <w:left w:w="103" w:type="dxa"/>
+          <w:left w:w="98" w:type="dxa"/>
           <w:bottom w:w="0" w:type="dxa"/>
           <w:right w:w="108" w:type="dxa"/>
         </w:tblCellMar>
@@ -411,7 +411,7 @@
             <w:tcBorders/>
             <w:shd w:fill="auto" w:val="clear"/>
             <w:tcMar>
-              <w:left w:w="103" w:type="dxa"/>
+              <w:left w:w="98" w:type="dxa"/>
             </w:tcMar>
           </w:tcPr>
           <w:p>
@@ -432,7 +432,7 @@
             <w:tcBorders/>
             <w:shd w:fill="auto" w:val="clear"/>
             <w:tcMar>
-              <w:left w:w="103" w:type="dxa"/>
+              <w:left w:w="98" w:type="dxa"/>
             </w:tcMar>
           </w:tcPr>
           <w:p>
@@ -456,7 +456,7 @@
             <w:tcBorders/>
             <w:shd w:fill="auto" w:val="clear"/>
             <w:tcMar>
-              <w:left w:w="103" w:type="dxa"/>
+              <w:left w:w="98" w:type="dxa"/>
             </w:tcMar>
           </w:tcPr>
           <w:p>
@@ -477,7 +477,7 @@
             <w:tcBorders/>
             <w:shd w:fill="auto" w:val="clear"/>
             <w:tcMar>
-              <w:left w:w="103" w:type="dxa"/>
+              <w:left w:w="98" w:type="dxa"/>
             </w:tcMar>
           </w:tcPr>
           <w:p>
@@ -501,7 +501,7 @@
             <w:tcBorders/>
             <w:shd w:fill="auto" w:val="clear"/>
             <w:tcMar>
-              <w:left w:w="103" w:type="dxa"/>
+              <w:left w:w="98" w:type="dxa"/>
             </w:tcMar>
           </w:tcPr>
           <w:p>
@@ -522,7 +522,7 @@
             <w:tcBorders/>
             <w:shd w:fill="auto" w:val="clear"/>
             <w:tcMar>
-              <w:left w:w="103" w:type="dxa"/>
+              <w:left w:w="98" w:type="dxa"/>
             </w:tcMar>
           </w:tcPr>
           <w:p>
@@ -546,7 +546,7 @@
             <w:tcBorders/>
             <w:shd w:fill="auto" w:val="clear"/>
             <w:tcMar>
-              <w:left w:w="103" w:type="dxa"/>
+              <w:left w:w="98" w:type="dxa"/>
             </w:tcMar>
           </w:tcPr>
           <w:p>
@@ -567,7 +567,7 @@
             <w:tcBorders/>
             <w:shd w:fill="auto" w:val="clear"/>
             <w:tcMar>
-              <w:left w:w="103" w:type="dxa"/>
+              <w:left w:w="98" w:type="dxa"/>
             </w:tcMar>
           </w:tcPr>
           <w:p>
@@ -591,7 +591,7 @@
             <w:tcBorders/>
             <w:shd w:fill="auto" w:val="clear"/>
             <w:tcMar>
-              <w:left w:w="103" w:type="dxa"/>
+              <w:left w:w="98" w:type="dxa"/>
             </w:tcMar>
           </w:tcPr>
           <w:p>
@@ -612,7 +612,7 @@
             <w:tcBorders/>
             <w:shd w:fill="auto" w:val="clear"/>
             <w:tcMar>
-              <w:left w:w="103" w:type="dxa"/>
+              <w:left w:w="98" w:type="dxa"/>
             </w:tcMar>
           </w:tcPr>
           <w:p>
@@ -636,7 +636,7 @@
             <w:tcBorders/>
             <w:shd w:fill="auto" w:val="clear"/>
             <w:tcMar>
-              <w:left w:w="103" w:type="dxa"/>
+              <w:left w:w="98" w:type="dxa"/>
             </w:tcMar>
           </w:tcPr>
           <w:p>
@@ -657,7 +657,7 @@
             <w:tcBorders/>
             <w:shd w:fill="auto" w:val="clear"/>
             <w:tcMar>
-              <w:left w:w="103" w:type="dxa"/>
+              <w:left w:w="98" w:type="dxa"/>
             </w:tcMar>
           </w:tcPr>
           <w:p>
@@ -681,7 +681,7 @@
             <w:tcBorders/>
             <w:shd w:fill="auto" w:val="clear"/>
             <w:tcMar>
-              <w:left w:w="103" w:type="dxa"/>
+              <w:left w:w="98" w:type="dxa"/>
             </w:tcMar>
           </w:tcPr>
           <w:p>
@@ -702,7 +702,7 @@
             <w:tcBorders/>
             <w:shd w:fill="auto" w:val="clear"/>
             <w:tcMar>
-              <w:left w:w="103" w:type="dxa"/>
+              <w:left w:w="98" w:type="dxa"/>
             </w:tcMar>
           </w:tcPr>
           <w:p>
@@ -726,7 +726,7 @@
             <w:tcBorders/>
             <w:shd w:fill="auto" w:val="clear"/>
             <w:tcMar>
-              <w:left w:w="103" w:type="dxa"/>
+              <w:left w:w="98" w:type="dxa"/>
             </w:tcMar>
           </w:tcPr>
           <w:p>
@@ -747,7 +747,7 @@
             <w:tcBorders/>
             <w:shd w:fill="auto" w:val="clear"/>
             <w:tcMar>
-              <w:left w:w="103" w:type="dxa"/>
+              <w:left w:w="98" w:type="dxa"/>
             </w:tcMar>
           </w:tcPr>
           <w:p>
@@ -771,7 +771,7 @@
             <w:tcBorders/>
             <w:shd w:fill="auto" w:val="clear"/>
             <w:tcMar>
-              <w:left w:w="103" w:type="dxa"/>
+              <w:left w:w="98" w:type="dxa"/>
             </w:tcMar>
           </w:tcPr>
           <w:p>
@@ -792,7 +792,7 @@
             <w:tcBorders/>
             <w:shd w:fill="auto" w:val="clear"/>
             <w:tcMar>
-              <w:left w:w="103" w:type="dxa"/>
+              <w:left w:w="98" w:type="dxa"/>
             </w:tcMar>
           </w:tcPr>
           <w:p>
@@ -1336,17 +1336,16 @@
     </w:p>
     <w:p>
       <w:pPr>
-        <w:pStyle w:val="Normal"/>
-        <w:rPr/>
-      </w:pPr>
-      <w:r>
-        <w:rPr/>
-      </w:r>
-    </w:p>
-    <w:p>
-      <w:pPr>
-        <w:pStyle w:val="Normal"/>
-        <w:spacing w:before="0" w:after="160"/>
+        <w:pStyle w:val="ListParagraph"/>
+        <w:rPr/>
+      </w:pPr>
+      <w:r>
+        <w:rPr/>
+      </w:r>
+    </w:p>
+    <w:p>
+      <w:pPr>
+        <w:pStyle w:val="ListParagraph"/>
         <w:rPr/>
       </w:pPr>
       <w:r>
@@ -1398,8 +1397,383 @@
         </w:drawing>
       </w:r>
     </w:p>
+    <w:p>
+      <w:pPr>
+        <w:pStyle w:val="ListParagraph"/>
+        <w:rPr/>
+      </w:pPr>
+      <w:r>
+        <w:rPr/>
+      </w:r>
+    </w:p>
+    <w:p>
+      <w:pPr>
+        <w:pStyle w:val="ListParagraph"/>
+        <w:rPr/>
+      </w:pPr>
+      <w:r>
+        <w:rPr/>
+      </w:r>
+    </w:p>
+    <w:p>
+      <w:pPr>
+        <w:pStyle w:val="ListParagraph"/>
+        <w:rPr/>
+      </w:pPr>
+      <w:r>
+        <w:rPr/>
+      </w:r>
+    </w:p>
+    <w:p>
+      <w:pPr>
+        <w:pStyle w:val="ListParagraph"/>
+        <w:rPr/>
+      </w:pPr>
+      <w:r>
+        <w:rPr/>
+      </w:r>
+    </w:p>
+    <w:p>
+      <w:pPr>
+        <w:pStyle w:val="ListParagraph"/>
+        <w:rPr/>
+      </w:pPr>
+      <w:r>
+        <w:rPr/>
+      </w:r>
+    </w:p>
+    <w:p>
+      <w:pPr>
+        <w:pStyle w:val="ListParagraph"/>
+        <w:rPr/>
+      </w:pPr>
+      <w:r>
+        <w:rPr/>
+      </w:r>
+    </w:p>
+    <w:p>
+      <w:pPr>
+        <w:pStyle w:val="ListParagraph"/>
+        <w:rPr/>
+      </w:pPr>
+      <w:r>
+        <w:rPr/>
+      </w:r>
+    </w:p>
+    <w:p>
+      <w:pPr>
+        <w:pStyle w:val="ListParagraph"/>
+        <w:rPr/>
+      </w:pPr>
+      <w:r>
+        <w:rPr/>
+      </w:r>
+    </w:p>
+    <w:p>
+      <w:pPr>
+        <w:pStyle w:val="ListParagraph"/>
+        <w:rPr/>
+      </w:pPr>
+      <w:r>
+        <w:rPr/>
+      </w:r>
+    </w:p>
+    <w:p>
+      <w:pPr>
+        <w:pStyle w:val="ListParagraph"/>
+        <w:rPr/>
+      </w:pPr>
+      <w:r>
+        <w:rPr/>
+      </w:r>
+    </w:p>
+    <w:p>
+      <w:pPr>
+        <w:pStyle w:val="ListParagraph"/>
+        <w:rPr/>
+      </w:pPr>
+      <w:r>
+        <w:rPr/>
+      </w:r>
+    </w:p>
+    <w:p>
+      <w:pPr>
+        <w:pStyle w:val="ListParagraph"/>
+        <w:rPr/>
+      </w:pPr>
+      <w:r>
+        <w:rPr/>
+      </w:r>
+    </w:p>
+    <w:p>
+      <w:pPr>
+        <w:pStyle w:val="ListParagraph"/>
+        <w:rPr/>
+      </w:pPr>
+      <w:r>
+        <w:rPr/>
+      </w:r>
+    </w:p>
+    <w:p>
+      <w:pPr>
+        <w:pStyle w:val="ListParagraph"/>
+        <w:rPr/>
+      </w:pPr>
+      <w:r>
+        <w:rPr/>
+      </w:r>
+    </w:p>
+    <w:p>
+      <w:pPr>
+        <w:pStyle w:val="ListParagraph"/>
+        <w:rPr/>
+      </w:pPr>
+      <w:r>
+        <w:rPr/>
+      </w:r>
+    </w:p>
+    <w:p>
+      <w:pPr>
+        <w:pStyle w:val="ListParagraph"/>
+        <w:rPr/>
+      </w:pPr>
+      <w:r>
+        <w:rPr/>
+      </w:r>
+    </w:p>
+    <w:p>
+      <w:pPr>
+        <w:pStyle w:val="ListParagraph"/>
+        <w:rPr/>
+      </w:pPr>
+      <w:r>
+        <w:rPr/>
+      </w:r>
+    </w:p>
+    <w:p>
+      <w:pPr>
+        <w:pStyle w:val="ListParagraph"/>
+        <w:rPr/>
+      </w:pPr>
+      <w:r>
+        <w:rPr/>
+      </w:r>
+    </w:p>
+    <w:p>
+      <w:pPr>
+        <w:pStyle w:val="ListParagraph"/>
+        <w:rPr/>
+      </w:pPr>
+      <w:r>
+        <w:rPr/>
+      </w:r>
+    </w:p>
+    <w:p>
+      <w:pPr>
+        <w:pStyle w:val="ListParagraph"/>
+        <w:rPr/>
+      </w:pPr>
+      <w:r>
+        <w:rPr/>
+      </w:r>
+    </w:p>
+    <w:p>
+      <w:pPr>
+        <w:pStyle w:val="ListParagraph"/>
+        <w:rPr/>
+      </w:pPr>
+      <w:r>
+        <w:rPr/>
+      </w:r>
+    </w:p>
+    <w:p>
+      <w:pPr>
+        <w:pStyle w:val="ListParagraph"/>
+        <w:rPr/>
+      </w:pPr>
+      <w:r>
+        <w:rPr/>
+      </w:r>
+    </w:p>
+    <w:p>
+      <w:pPr>
+        <w:pStyle w:val="ListParagraph"/>
+        <w:rPr/>
+      </w:pPr>
+      <w:r>
+        <w:rPr/>
+      </w:r>
+    </w:p>
+    <w:p>
+      <w:pPr>
+        <w:pStyle w:val="ListParagraph"/>
+        <w:rPr/>
+      </w:pPr>
+      <w:r>
+        <w:rPr/>
+      </w:r>
+    </w:p>
+    <w:p>
+      <w:pPr>
+        <w:pStyle w:val="ListParagraph"/>
+        <w:rPr/>
+      </w:pPr>
+      <w:r>
+        <w:rPr/>
+      </w:r>
+    </w:p>
+    <w:p>
+      <w:pPr>
+        <w:pStyle w:val="ListParagraph"/>
+        <w:rPr/>
+      </w:pPr>
+      <w:r>
+        <w:rPr/>
+      </w:r>
+    </w:p>
+    <w:p>
+      <w:pPr>
+        <w:pStyle w:val="ListParagraph"/>
+        <w:rPr/>
+      </w:pPr>
+      <w:r>
+        <w:rPr/>
+      </w:r>
+    </w:p>
+    <w:p>
+      <w:pPr>
+        <w:pStyle w:val="ListParagraph"/>
+        <w:rPr/>
+      </w:pPr>
+      <w:r>
+        <w:rPr/>
+      </w:r>
+    </w:p>
+    <w:p>
+      <w:pPr>
+        <w:pStyle w:val="ListParagraph"/>
+        <w:rPr/>
+      </w:pPr>
+      <w:r>
+        <w:rPr/>
+      </w:r>
+    </w:p>
+    <w:p>
+      <w:pPr>
+        <w:pStyle w:val="ListParagraph"/>
+        <w:rPr/>
+      </w:pPr>
+      <w:r>
+        <w:rPr/>
+      </w:r>
+    </w:p>
+    <w:p>
+      <w:pPr>
+        <w:pStyle w:val="ListParagraph"/>
+        <w:rPr/>
+      </w:pPr>
+      <w:r>
+        <w:rPr/>
+      </w:r>
+    </w:p>
+    <w:p>
+      <w:pPr>
+        <w:pStyle w:val="ListParagraph"/>
+        <w:rPr/>
+      </w:pPr>
+      <w:r>
+        <w:rPr/>
+      </w:r>
+    </w:p>
+    <w:p>
+      <w:pPr>
+        <w:pStyle w:val="ListParagraph"/>
+        <w:rPr/>
+      </w:pPr>
+      <w:r>
+        <w:rPr/>
+      </w:r>
+    </w:p>
+    <w:p>
+      <w:pPr>
+        <w:pStyle w:val="ListParagraph"/>
+        <w:numPr>
+          <w:ilvl w:val="6"/>
+          <w:numId w:val="1"/>
+        </w:numPr>
+        <w:rPr/>
+      </w:pPr>
+      <w:r>
+        <w:rPr/>
+        <w:t>Test that history of fingers played is shown at the end of each game</w:t>
+      </w:r>
+    </w:p>
+    <w:p>
+      <w:pPr>
+        <w:pStyle w:val="Normal"/>
+        <w:rPr/>
+      </w:pPr>
+      <w:r>
+        <w:rPr/>
+      </w:r>
+    </w:p>
+    <w:p>
+      <w:pPr>
+        <w:pStyle w:val="Normal"/>
+        <w:spacing w:before="0" w:after="160"/>
+        <w:rPr/>
+      </w:pPr>
+      <w:r>
+        <w:rPr/>
+        <w:drawing>
+          <wp:anchor behindDoc="0" distT="0" distB="0" distL="0" distR="0" simplePos="0" locked="0" layoutInCell="1" allowOverlap="1" relativeHeight="8">
+            <wp:simplePos x="0" y="0"/>
+            <wp:positionH relativeFrom="column">
+              <wp:align>center</wp:align>
+            </wp:positionH>
+            <wp:positionV relativeFrom="paragraph">
+              <wp:posOffset>635</wp:posOffset>
+            </wp:positionV>
+            <wp:extent cx="4572000" cy="2124075"/>
+            <wp:effectExtent l="0" t="0" r="0" b="0"/>
+            <wp:wrapSquare wrapText="largest"/>
+            <wp:docPr id="7" name="Image3" descr=""/>
+            <wp:cNvGraphicFramePr>
+              <a:graphicFrameLocks xmlns:a="http://schemas.openxmlformats.org/drawingml/2006/main" noChangeAspect="1"/>
+            </wp:cNvGraphicFramePr>
+            <a:graphic xmlns:a="http://schemas.openxmlformats.org/drawingml/2006/main">
+              <a:graphicData uri="http://schemas.openxmlformats.org/drawingml/2006/picture">
+                <pic:pic xmlns:pic="http://schemas.openxmlformats.org/drawingml/2006/picture">
+                  <pic:nvPicPr>
+                    <pic:cNvPr id="7" name="Image3" descr=""/>
+                    <pic:cNvPicPr>
+                      <a:picLocks noChangeAspect="1" noChangeArrowheads="1"/>
+                    </pic:cNvPicPr>
+                  </pic:nvPicPr>
+                  <pic:blipFill>
+                    <a:blip r:embed="rId8"/>
+                    <a:stretch>
+                      <a:fillRect/>
+                    </a:stretch>
+                  </pic:blipFill>
+                  <pic:spPr bwMode="auto">
+                    <a:xfrm>
+                      <a:off x="0" y="0"/>
+                      <a:ext cx="4572000" cy="2124075"/>
+                    </a:xfrm>
+                    <a:prstGeom prst="rect">
+                      <a:avLst/>
+                    </a:prstGeom>
+                  </pic:spPr>
+                </pic:pic>
+              </a:graphicData>
+            </a:graphic>
+          </wp:anchor>
+        </w:drawing>
+      </w:r>
+    </w:p>
     <w:sectPr>
-      <w:footerReference w:type="default" r:id="rId8"/>
+      <w:footerReference w:type="default" r:id="rId9"/>
       <w:type w:val="nextPage"/>
       <w:pgSz w:w="12240" w:h="15840"/>
       <w:pgMar w:left="1440" w:right="1440" w:header="0" w:top="1440" w:footer="720" w:bottom="1440" w:gutter="0"/>
@@ -1421,7 +1795,7 @@
         <w:docPartGallery w:val="Page Numbers (Bottom of Page)"/>
         <w:docPartUnique w:val="true"/>
       </w:docPartObj>
-      <w:id w:val="652136968"/>
+      <w:id w:val="1949380427"/>
     </w:sdtPr>
     <w:sdtContent>
       <w:p>
@@ -1440,7 +1814,7 @@
           <w:fldChar w:fldCharType="separate"/>
         </w:r>
         <w:r>
-          <w:t>4</w:t>
+          <w:t>5</w:t>
         </w:r>
         <w:r>
           <w:fldChar w:fldCharType="end"/>

</xml_diff>